<commit_message>
Workaround for Object-Fit support in Edge
</commit_message>
<xml_diff>
--- a/contents/180301-Article Text-516198-1-10-20190327 (2).docx
+++ b/contents/180301-Article Text-516198-1-10-20190327 (2).docx
@@ -36,10 +36,23 @@
       <w:bookmarkStart w:id="2" w:name="bookmark2"/>
       <w:bookmarkStart w:id="3" w:name="bookmark3"/>
       <w:r>
-        <w:t>สมรรถนะของแพทย์อาข้วเวชสาสตร์</w:t>
+        <w:t>สมรรถนะของแพทย์อา</w:t>
+      </w:r>
+      <w:proofErr w:type="spellStart"/>
+      <w:r>
+        <w:t>ข้ว</w:t>
+      </w:r>
+      <w:proofErr w:type="spellEnd"/>
+      <w:r>
+        <w:t>เวชสาสต</w:t>
+      </w:r>
+      <w:proofErr w:type="spellStart"/>
+      <w:r>
+        <w:t>ร์</w:t>
       </w:r>
       <w:bookmarkEnd w:id="2"/>
       <w:bookmarkEnd w:id="3"/>
+      <w:proofErr w:type="spellEnd"/>
     </w:p>
     <w:p>
       <w:pPr>
@@ -54,17 +67,18 @@
       </w:pPr>
       <w:bookmarkStart w:id="4" w:name="bookmark4"/>
       <w:bookmarkStart w:id="5" w:name="bookmark5"/>
+      <w:bookmarkStart w:id="6" w:name="OLE_LINK1"/>
+      <w:bookmarkStart w:id="7" w:name="OLE_LINK2"/>
       <w:r>
         <w:t>พรชัย สิทธิศรัณย์กุล</w:t>
       </w:r>
+      <w:bookmarkEnd w:id="6"/>
+      <w:bookmarkEnd w:id="7"/>
       <w:r>
         <w:footnoteReference w:id="1"/>
       </w:r>
       <w:r>
-        <w:t xml:space="preserve">, </w:t>
-      </w:r>
-      <w:r>
-        <w:t>อดุลย์ บัณฑุกุล</w:t>
+        <w:t>, อดุลย์ บัณฑุกุล</w:t>
       </w:r>
       <w:r>
         <w:footnoteReference w:id="2"/>
@@ -80,8 +94,8 @@
         <w:shd w:val="clear" w:color="auto" w:fill="auto"/>
         <w:spacing w:after="40"/>
       </w:pPr>
-      <w:bookmarkStart w:id="6" w:name="bookmark6"/>
-      <w:bookmarkStart w:id="7" w:name="bookmark7"/>
+      <w:bookmarkStart w:id="12" w:name="bookmark6"/>
+      <w:bookmarkStart w:id="13" w:name="bookmark7"/>
       <w:r>
         <w:t>บท</w:t>
       </w:r>
@@ -94,8 +108,8 @@
       <w:r>
         <w:t>ย่อ</w:t>
       </w:r>
-      <w:bookmarkEnd w:id="6"/>
-      <w:bookmarkEnd w:id="7"/>
+      <w:bookmarkEnd w:id="12"/>
+      <w:bookmarkEnd w:id="13"/>
     </w:p>
     <w:p>
       <w:pPr>
@@ -247,10 +261,7 @@
         <w:t xml:space="preserve"> ๆ</w:t>
       </w:r>
       <w:r>
-        <w:t xml:space="preserve"> </w:t>
-      </w:r>
-      <w:r>
-        <w:t xml:space="preserve">ส่วน </w:t>
+        <w:t xml:space="preserve"> ส่วน </w:t>
       </w:r>
       <w:r>
         <w:rPr>
@@ -315,10 +326,7 @@
         <w:t>2</w:t>
       </w:r>
       <w:r>
-        <w:t xml:space="preserve"> </w:t>
-      </w:r>
-      <w:r>
-        <w:t>เคยอธิบายไว้ว่า “แพทย์</w:t>
+        <w:t xml:space="preserve"> เคยอธิบายไว้ว่า “แพทย์</w:t>
       </w:r>
       <w:r>
         <w:rPr>
@@ -327,10 +335,7 @@
         <w:t>อาชีว</w:t>
       </w:r>
       <w:r>
-        <w:t>เวชศาสตร์ เป็นแ</w:t>
-      </w:r>
-      <w:r>
-        <w:t xml:space="preserve">พทย์เฉพาะทางสาขาเวชศาสตร์ป้องกัน แขนง </w:t>
+        <w:t xml:space="preserve">เวชศาสตร์ เป็นแพทย์เฉพาะทางสาขาเวชศาสตร์ป้องกัน แขนง </w:t>
       </w:r>
       <w:r>
         <w:rPr>
@@ -357,13 +362,7 @@
         <w:t>อาชีว</w:t>
       </w:r>
       <w:r>
-        <w:t>เวชศาสตร์ ครอบคลุมการสร้างเสริมสุขภาพ ป้องกันโรค วินิจฉัย รักษา และพื้</w:t>
-      </w:r>
-      <w:r>
-        <w:t>นฟ</w:t>
-      </w:r>
-      <w:r>
-        <w:t>ูสภาพของคนงาน แพทย์</w:t>
+        <w:t>เวชศาสตร์ ครอบคลุมการสร้างเสริมสุขภาพ ป้องกันโรค วินิจฉัย รักษา และพื้นฟูสภาพของคนงาน แพทย์</w:t>
       </w:r>
       <w:r>
         <w:rPr>
@@ -381,10 +380,7 @@
         <w:t>อาชีว</w:t>
       </w:r>
       <w:r>
-        <w:t>เวชศาสตร์ ต้องมีความรอบรู้อย่างกว้างขวางว่าปัญหาทางการแพทย์ของ คนป่วยอาจเกี่ยวข้องกับงานหรือสภาพแวดล้อมการทำงานหรือ ไ</w:t>
-      </w:r>
-      <w:r>
-        <w:t>ม่ อย่างไร มีประสบการณ์เห็นสถานประกอบการ กระบวนการ ทำงานและกระบวนการผลิตที่หลากหลาย และเช้าใจถึงผล ที่อาจเกิดแก</w:t>
+        <w:t>เวชศาสตร์ ต้องมีความรอบรู้อย่างกว้างขวางว่าปัญหาทางการแพทย์ของ คนป่วยอาจเกี่ยวข้องกับงานหรือสภาพแวดล้อมการทำงานหรือ ไม่ อย่างไร มีประสบการณ์เห็นสถานประกอบการ กระบวนการ ทำงานและกระบวนการผลิตที่หลากหลาย และเช้าใจถึงผล ที่อาจเกิดแก</w:t>
       </w:r>
       <w:r>
         <w:rPr>
@@ -402,10 +398,7 @@
         <w:t>1</w:t>
       </w:r>
       <w:r>
-        <w:t>คนงานที่ป่วยหรือบาดเจ็บ รวมถึงควา</w:t>
-      </w:r>
-      <w:r>
-        <w:t>ม พิการที่เกี่ยวเนื่องจากงาน เป็นต้น”</w:t>
+        <w:t>คนงานที่ป่วยหรือบาดเจ็บ รวมถึงความ พิการที่เกี่ยวเนื่องจากงาน เป็นต้น”</w:t>
       </w:r>
     </w:p>
     <w:p>
@@ -438,10 +431,7 @@
         <w:t>3</w:t>
       </w:r>
       <w:r>
-        <w:t xml:space="preserve"> </w:t>
-      </w:r>
-      <w:r>
-        <w:t>ในแง</w:t>
+        <w:t xml:space="preserve"> ในแง</w:t>
       </w:r>
       <w:r>
         <w:rPr>
@@ -459,10 +449,7 @@
         <w:t>อาชีว</w:t>
       </w:r>
       <w:r>
-        <w:t>เวชศาสตร์เป็นบริบทการทำงาน ของคนวัยทำงาน ส</w:t>
-      </w:r>
-      <w:r>
-        <w:t>่วนเวชศาสตร์สิ่งแวดล้อมเป็นบริบทของ สิ่งแวดล้อมที่</w:t>
+        <w:t>เวชศาสตร์เป็นบริบทการทำงาน ของคนวัยทำงาน ส่วนเวชศาสตร์สิ่งแวดล้อมเป็นบริบทของ สิ่งแวดล้อมที่</w:t>
       </w:r>
       <w:r>
         <w:rPr>
@@ -496,10 +483,7 @@
         <w:t>อาชีว</w:t>
       </w:r>
       <w:r>
-        <w:t>เวชศาสตร์และเวชศาสตร์สิ่งแวดล้อมแห่งอเมร</w:t>
-      </w:r>
-      <w:r>
-        <w:t xml:space="preserve">ิกา </w:t>
+        <w:t xml:space="preserve">เวชศาสตร์และเวชศาสตร์สิ่งแวดล้อมแห่งอเมริกา </w:t>
       </w:r>
       <w:r>
         <w:rPr>
@@ -607,10 +591,7 @@
         <w:t>อาชีว</w:t>
       </w:r>
       <w:r>
-        <w:t>เวชกรรมและ เวชกรรมสิ่งแวดล้อม สามารถประเมินทางเวชก</w:t>
-      </w:r>
-      <w:r>
-        <w:t>รรม รักษาหรือ ส่งต่อผู้ป่วยด้วยโรค/การบาดเจ็บเนื่องจากงานหรือสิ่งแวดล้อม ประเมินว่าคนที่มีโรคหรือสภาวะบางอย่างสามารถทำงานหรือ กิจกรรมบางอย่างได้หรือไ</w:t>
+        <w:t>เวชกรรมและ เวชกรรมสิ่งแวดล้อม สามารถประเมินทางเวชกรรม รักษาหรือ ส่งต่อผู้ป่วยด้วยโรค/การบาดเจ็บเนื่องจากงานหรือสิ่งแวดล้อม ประเมินว่าคนที่มีโรคหรือสภาวะบางอย่างสามารถทำงานหรือ กิจกรรมบางอย่างได้หรือไ</w:t>
       </w:r>
       <w:r>
         <w:rPr>
@@ -626,13 +607,7 @@
         <w:t>1</w:t>
       </w:r>
       <w:r>
-        <w:t xml:space="preserve"> </w:t>
-      </w:r>
-      <w:r>
-        <w:t>สามารถช่วยให้ผู้ป่วยฟืนสภาพ และกลับเข้าทำงานได้อย่างเหมาะสม ทักษะด้านเวชกรรมนี้ รวมทั้งการดูแลผู้ป่วยราย</w:t>
-      </w:r>
-      <w:r>
-        <w:t xml:space="preserve">คนและการจัดการภาพรวม </w:t>
+        <w:t xml:space="preserve"> สามารถช่วยให้ผู้ป่วยฟืนสภาพ และกลับเข้าทำงานได้อย่างเหมาะสม ทักษะด้านเวชกรรมนี้ รวมทั้งการดูแลผู้ป่วยรายคนและการจัดการภาพรวม </w:t>
       </w:r>
       <w:r>
         <w:rPr>
@@ -671,10 +646,7 @@
         <w:t>1</w:t>
       </w:r>
       <w:r>
-        <w:t xml:space="preserve">ศาลยุติธรรม ในฐานะผู้เชี่ยวชาญ </w:t>
-      </w:r>
-      <w:r>
-        <w:t>สามารถมีปฏิสัมพันธ์อย่างเหมาะสม อิงความรู้กับกลุ่มคนที่ไม่ใช่บุคลากรสุขภาพ เช่น ฝ่ายทรัพยากร บุคคล ฝ่ายผลิต ฝ่ายความปลอดภัย ผู้นำสหภาพแรงงาน เจ้าหน้าที่ของรัฐ ทนาย นักกฎหมาย อัยการและผู้พิพากษา</w:t>
+        <w:t>ศาลยุติธรรม ในฐานะผู้เชี่ยวชาญ สามารถมีปฏิสัมพันธ์อย่างเหมาะสม อิงความรู้กับกลุ่มคนที่ไม่ใช่บุคลากรสุขภาพ เช่น ฝ่ายทรัพยากร บุคคล ฝ่ายผลิต ฝ่ายความปลอดภัย ผู้นำสหภาพแรงงาน เจ้าหน้าที่ของรัฐ ทนาย นักกฎหมาย อัยการและผู้พิพากษา</w:t>
       </w:r>
     </w:p>
     <w:p>
@@ -692,10 +664,7 @@
         <w:jc w:val="thaiDistribute"/>
       </w:pPr>
       <w:r>
-        <w:t>ความรู้และทักษะด้านอนามัยสิ่งแวดล้อม บอกได้ ว่าสิ่งแวดล้อมอาจก</w:t>
-      </w:r>
-      <w:r>
-        <w:t>่อโรคแก่บุคคลและชุมชนได้อย่างไรมลภาวะ ทางอากาศ นี้า ดิน ส่งผลเสียต่อมนุษย์ได้อย่างไร สภาพแวดล้อม ทางกายภาพและทางสังคม ที่อยู่อาศัย ความเป็นเมือง การใช้ ที่ดิน การขนส่ง อุตสาหกรรมและเกษตรกรรม ส่งผลต่อมนุษย์ ได้อย่างไร</w:t>
+        <w:t>ความรู้และทักษะด้านอนามัยสิ่งแวดล้อม บอกได้ ว่าสิ่งแวดล้อมอาจก่อโรคแก่บุคคลและชุมชนได้อย่างไรมลภาวะ ทางอากาศ นี้า ดิน ส่งผลเสียต่อมนุษย์ได้อย่างไร สภาพแวดล้อม ทางกายภาพและทางสังคม ที่อยู่อาศัย ความเป็นเมือง การใช้ ที่ดิน การขนส่ง อุตสาหกรรมและเกษตรกรรม ส่งผลต่อมนุษย์ ได้อย่างไร</w:t>
       </w:r>
     </w:p>
     <w:p>
@@ -713,10 +682,7 @@
         <w:jc w:val="thaiDistribute"/>
       </w:pPr>
       <w:r>
-        <w:t>ความรู้และทักษะด้านการจัดการความพร้อม ใ</w:t>
-      </w:r>
-      <w:r>
-        <w:t>นการทำงานกับการสูญเสียสมรรถภาพ สามารถประเมิน ความพร้อมในการทำงาน ช่วยคนงานและองค์กรในการปรับงาน ให้เหมาะกับคนงานหรือช่วยคนงานให้ปรับตัวทำงานได้ พิจารณาการฟืนฟูสภาพเพื่อช่วยคนงานให้สามารถกลับ เข้าทำงาน ช่วยประเมินการสูญเสียสมรรถภาพการทำงาน</w:t>
+        <w:t>ความรู้และทักษะด้านการจัดการความพร้อม ในการทำงานกับการสูญเสียสมรรถภาพ สามารถประเมิน ความพร้อมในการทำงาน ช่วยคนงานและองค์กรในการปรับงาน ให้เหมาะกับคนงานหรือช่วยคนงานให้ปรับตัวทำงานได้ พิจารณาการฟืนฟูสภาพเพื่อช่วยคนงานให้สามารถกลับ เข้าทำงาน ช่วยประเมินการสูญเสียสมรรถภาพการทำงาน</w:t>
       </w:r>
     </w:p>
     <w:p>
@@ -734,10 +700,7 @@
         <w:jc w:val="thaiDistribute"/>
       </w:pPr>
       <w:r>
-        <w:t>ความรู้และทักษะด้</w:t>
-      </w:r>
-      <w:r>
-        <w:t>านพิษวิทยา สามารถระบุ ประเมินและรักษา/แก่ไขผลเสียต่อสุขภาพอันเป็นผลจากการ สัมผัสสารพิษในที่ทำงานหรือในสิ่งแวดล้อม สามารถพัฒนา ประเมินและจัดการระบบ</w:t>
+        <w:t>ความรู้และทักษะด้านพิษวิทยา สามารถระบุ ประเมินและรักษา/แก่ไขผลเสียต่อสุขภาพอันเป็นผลจากการ สัมผัสสารพิษในที่ทำงานหรือในสิ่งแวดล้อม สามารถพัฒนา ประเมินและจัดการระบบ</w:t>
       </w:r>
       <w:r>
         <w:rPr>
@@ -773,10 +736,15 @@
         <w:jc w:val="thaiDistribute"/>
       </w:pPr>
       <w:r>
-        <w:t>ความรู้และทักษ</w:t>
-      </w:r>
-      <w:r>
-        <w:t>ะในการระบุ ประเมิน และ ควบคุมสิ่งคุกคามสุขภาพ ทั้งด้านกายภาพ เคมี ชีวภาพ การ ยศาสตร์และสังคมจิตวิทยา สามารถทำงานร่วมกับนักสุขศาสตร์ อุตสาหกรรม เจ้าหน้าที่ความปลอดภัยและบุคลากรอื่น</w:t>
+        <w:t>ความรู้และทักษะในการระบุ ประเมิน และ ควบคุมสิ่งคุกคามสุขภาพ ทั้งด้านกายภาพ เคมี ชีวภาพ การ ยศาสต</w:t>
+      </w:r>
+      <w:proofErr w:type="spellStart"/>
+      <w:r>
+        <w:t>ร์</w:t>
+      </w:r>
+      <w:proofErr w:type="spellEnd"/>
+      <w:r>
+        <w:t>และสังคมจิตวิทยา สามารถทำงานร่วมกับนักสุขศาสตร์ อุตสาหกรรม เจ้าหน้าที่ความปลอดภัยและบุคลากรอื่น</w:t>
       </w:r>
       <w:r>
         <w:rPr>
@@ -785,10 +753,7 @@
         <w:t xml:space="preserve"> ๆ</w:t>
       </w:r>
       <w:r>
-        <w:t xml:space="preserve"> </w:t>
-      </w:r>
-      <w:r>
-        <w:t>ในการ ควบคุมสิ่งคุกคามสุขภาพเหล่านี้</w:t>
+        <w:t xml:space="preserve"> ในการ ควบคุมสิ่งคุกคามสุขภาพเหล่านี้</w:t>
       </w:r>
     </w:p>
     <w:p>
@@ -807,10 +772,7 @@
       </w:pPr>
       <w:r>
         <w:lastRenderedPageBreak/>
-        <w:t>ความรู้และทักษะในการจัดการเตรียมรับภัย</w:t>
-      </w:r>
-      <w:r>
-        <w:t>พิบัติ และเหตุฉุกเฉิน ตั้งแต่การวางแผน การ</w:t>
+        <w:t>ความรู้และทักษะในการจัดการเตรียมรับภัยพิบัติ และเหตุฉุกเฉิน ตั้งแต่การวางแผน การ</w:t>
       </w:r>
       <w:r>
         <w:rPr>
@@ -839,10 +801,7 @@
         <w:jc w:val="thaiDistribute"/>
       </w:pPr>
       <w:r>
-        <w:t>ความรู้และทักษะที่สามารถระบุและอธิบายปัจจัย ของบุคคลและขององค์กร ซึ่งสามารถพัฒนาเพื่อเพิ่</w:t>
-      </w:r>
-      <w:r>
-        <w:t>มผลิตภาพ ได้ รวมทั้งประเด็นการขาดงาน การสร้างเสริมสุขภาพ และการ จัดการสุขภาพของคนในองค์กร</w:t>
+        <w:t>ความรู้และทักษะที่สามารถระบุและอธิบายปัจจัย ของบุคคลและขององค์กร ซึ่งสามารถพัฒนาเพื่อเพิ่มผลิตภาพ ได้ รวมทั้งประเด็นการขาดงาน การสร้างเสริมสุขภาพ และการ จัดการสุขภาพของคนในองค์กร</w:t>
       </w:r>
     </w:p>
     <w:p>
@@ -860,10 +819,7 @@
         <w:jc w:val="thaiDistribute"/>
       </w:pPr>
       <w:r>
-        <w:t>ความรู้และทักษะในการพัฒนา ประเมินและ จัดการโปรแกรมการเผ้าระวังสุขภาพของคนงานและของ ประชาชนทั่วไป สามารถประยุกต์หลักการปองกันปฐมภูมิ ทุติยภูมิและตติยภูมิได้อย่างเหมาะส</w:t>
-      </w:r>
-      <w:r>
-        <w:t>ม</w:t>
+        <w:t>ความรู้และทักษะในการพัฒนา ประเมินและ จัดการโปรแกรมการเผ้าระวังสุขภาพของคนงานและของ ประชาชนทั่วไป สามารถประยุกต์หลักการปองกันปฐมภูมิ ทุติยภูมิและตติยภูมิได้อย่างเหมาะสม</w:t>
       </w:r>
     </w:p>
     <w:p>
@@ -892,10 +848,7 @@
         <w:jc w:val="thaiDistribute"/>
       </w:pPr>
       <w:r>
-        <w:t>ในประเทศไทยมีการรวมตัวของแพทย์อาช</w:t>
-      </w:r>
-      <w:r>
-        <w:t>ีวเวชศาสตร์ ในชื่อ สมาคมโรคจากการประกอบอาชีพและสิ่งแวดล้อม แห่งประเทศไทย สมาคมฯ ได้หารือกันและกำหนดสมรรถนะ แพทย์</w:t>
+        <w:t>ในประเทศไทยมีการรวมตัวของแพทย์อาชีวเวชศาสตร์ ในชื่อ สมาคมโรคจากการประกอบอาชีพและสิ่งแวดล้อม แห่งประเทศไทย สมาคมฯ ได้หารือกันและกำหนดสมรรถนะ แพทย์</w:t>
       </w:r>
       <w:r>
         <w:rPr>
@@ -948,10 +901,7 @@
         <w:t>อาชีว</w:t>
       </w:r>
       <w:r>
-        <w:t>เวชศาสตร์ คือแพทย์เฉพาะทางผู้มีความ เชี่ยวชาญเรื่องการดูแลสุขภาพของคนทำงาน ครอบคลุมตั้งแต่ การป้องกันโรค การรักษา และการฟืนฟูสุขภาพของคนทำงาน ที่ป่วย โดยต้องเป็นแพทย์ที่ได้รับวุฒิบัตรหรือหนังสืออนุมัติ แสดงความรู้ความชำนาญในการประกอบวิชาชีพเวชกรร</w:t>
-      </w:r>
-      <w:r>
-        <w:t>มสาขา เวชศาสตร์ป้องกัน แขนง</w:t>
+        <w:t>เวชศาสตร์ คือแพทย์เฉพาะทางผู้มีความ เชี่ยวชาญเรื่องการดูแลสุขภาพของคนทำงาน ครอบคลุมตั้งแต่ การป้องกันโรค การรักษา และการฟืนฟูสุขภาพของคนทำงาน ที่ป่วย โดยต้องเป็นแพทย์ที่ได้รับวุฒิบัตรหรือหนังสืออนุมัติ แสดงความรู้ความชำนาญในการประกอบวิชาชีพเวชกรรมสาขา เวชศาสตร์ป้องกัน แขนง</w:t>
       </w:r>
       <w:r>
         <w:rPr>
@@ -960,7 +910,15 @@
         <w:t>อาชีว</w:t>
       </w:r>
       <w:r>
-        <w:t xml:space="preserve">เวชศาสตร์จากแพทยสภา </w:t>
+        <w:t>เวชศาสตร์จากแพ</w:t>
+      </w:r>
+      <w:proofErr w:type="spellStart"/>
+      <w:r>
+        <w:t>ทย</w:t>
+      </w:r>
+      <w:proofErr w:type="spellEnd"/>
+      <w:r>
+        <w:t xml:space="preserve">สภา </w:t>
       </w:r>
       <w:r>
         <w:rPr>
@@ -1017,13 +975,7 @@
         <w:jc w:val="thaiDistribute"/>
       </w:pPr>
       <w:r>
-        <w:t>วางแผน ออกแบบ และบริหารจัดการภาวะฉุกเฉิน ทางการแพทย์ที่อาจเกิดในที่ทำงาน ได้แก่ การจำแนกความ รุนแรงของการบาดเจ็บและเจ็บป่วย การออกแบบระบบ</w:t>
-      </w:r>
-      <w:r>
-        <w:t>ตอบโต้ ภาวะฉุกเฉินทางการแพทย์ภายในสถานประกอบการและ ชุมชน การใช้ข้อมูลทางด้านภูมิประเทศ ภูมิอากาศ สิ่งคุกคาม ต่อสุขภาพ ทรัพยากรทางการแพทย์มาประกอบการวางแผน และประเมินความเสี่ยงที่จะมีผลกระทบต่อสุขภาพ ตลอดจน การให้คำแนะนำการจัดห้องปฐมพยาบาล ตลอดจนอุปกรณ์ ช่ว</w:t>
-      </w:r>
-      <w:r>
-        <w:t>ยฟืนชีวิตที่จำเป็น</w:t>
+        <w:t>วางแผน ออกแบบ และบริหารจัดการภาวะฉุกเฉิน ทางการแพทย์ที่อาจเกิดในที่ทำงาน ได้แก่ การจำแนกความ รุนแรงของการบาดเจ็บและเจ็บป่วย การออกแบบระบบตอบโต้ ภาวะฉุกเฉินทางการแพทย์ภายในสถานประกอบการและ ชุมชน การใช้ข้อมูลทางด้านภูมิประเทศ ภูมิอากาศ สิ่งคุกคาม ต่อสุขภาพ ทรัพยากรทางการแพทย์มาประกอบการวางแผน และประเมินความเสี่ยงที่จะมีผลกระทบต่อสุขภาพ ตลอดจน การให้คำแนะนำการจัดห้องปฐมพยาบาล ตลอดจนอุปกรณ์ ช่วยฟืนชีวิตที่จำเป็น</w:t>
       </w:r>
     </w:p>
     <w:p>
@@ -1065,10 +1017,7 @@
         <w:t xml:space="preserve"> ๆ</w:t>
       </w:r>
       <w:r>
-        <w:t xml:space="preserve"> </w:t>
-      </w:r>
-      <w:r>
-        <w:t xml:space="preserve">ในการประเมินการสัมผัส เช่น ข้อมูลทาง ระบาดวิทยา </w:t>
+        <w:t xml:space="preserve"> ในการประเมินการสัมผัส เช่น ข้อมูลทาง ระบาดวิทยา </w:t>
       </w:r>
       <w:r>
         <w:rPr>
@@ -1077,16 +1026,7 @@
           <w:szCs w:val="18"/>
           <w:lang w:val="en-US" w:eastAsia="en-US" w:bidi="en-US"/>
         </w:rPr>
-        <w:t>JEM (job expos</w:t>
-      </w:r>
-      <w:r>
-        <w:rPr>
-          <w:rFonts w:ascii="Segoe UI" w:eastAsia="Segoe UI" w:hAnsi="Segoe UI" w:cs="Segoe UI"/>
-          <w:sz w:val="18"/>
-          <w:szCs w:val="18"/>
-          <w:lang w:val="en-US" w:eastAsia="en-US" w:bidi="en-US"/>
-        </w:rPr>
-        <w:t>ure matrix)</w:t>
+        <w:t>JEM (job exposure matrix)</w:t>
       </w:r>
     </w:p>
     <w:p>
@@ -1114,13 +1054,7 @@
         <w:t xml:space="preserve"> ๆ</w:t>
       </w:r>
       <w:r>
-        <w:t xml:space="preserve"> </w:t>
-      </w:r>
-      <w:r>
-        <w:t xml:space="preserve">ที่เป็นวิชาชีพด้านความปลอดภัย ในการทำงาน สุขศาสตร์อุตสาหกรรม พยาบาล </w:t>
-      </w:r>
-      <w:r>
-        <w:t>เจ้าหน้าที่ฝ่าย บุคคล เป็นต้น</w:t>
+        <w:t xml:space="preserve"> ที่เป็นวิชาชีพด้านความปลอดภัย ในการทำงาน สุขศาสตร์อุตสาหกรรม พยาบาล เจ้าหน้าที่ฝ่าย บุคคล เป็นต้น</w:t>
       </w:r>
     </w:p>
     <w:p>
@@ -1238,10 +1172,7 @@
         <w:jc w:val="thaiDistribute"/>
       </w:pPr>
       <w:r>
-        <w:t>กำหนดเกณฑ์การเผ้าระว</w:t>
-      </w:r>
-      <w:r>
-        <w:t xml:space="preserve">ังทางการแพทย์ </w:t>
+        <w:t xml:space="preserve">กำหนดเกณฑ์การเผ้าระวังทางการแพทย์ </w:t>
       </w:r>
       <w:r>
         <w:rPr>
@@ -1315,10 +1246,7 @@
         <w:jc w:val="thaiDistribute"/>
       </w:pPr>
       <w:r>
-        <w:t>สามารถกำ</w:t>
-      </w:r>
-      <w:r>
-        <w:t>หนดมาตรฐาน ตรวจสอบ และรับรอง คุณภาพการให้บริการตรวจสุขภาพทาง</w:t>
+        <w:t>สามารถกำหนดมาตรฐาน ตรวจสอบ และรับรอง คุณภาพการให้บริการตรวจสุขภาพทาง</w:t>
       </w:r>
       <w:r>
         <w:rPr>
@@ -1354,10 +1282,7 @@
         <w:t xml:space="preserve"> ๆ</w:t>
       </w:r>
       <w:r>
-        <w:t xml:space="preserve"> </w:t>
-      </w:r>
-      <w:r>
-        <w:t>อย่างมืออาชีพ</w:t>
+        <w:t xml:space="preserve"> อย่างมืออาชีพ</w:t>
       </w:r>
     </w:p>
     <w:p>
@@ -1389,16 +1314,7 @@
           <w:szCs w:val="18"/>
           <w:lang w:val="en-US" w:eastAsia="en-US" w:bidi="en-US"/>
         </w:rPr>
-        <w:t>(NIOSH, OSHA, OSHA age correction, etc.</w:t>
-      </w:r>
-      <w:r>
-        <w:rPr>
-          <w:rFonts w:ascii="Segoe UI" w:eastAsia="Segoe UI" w:hAnsi="Segoe UI" w:cs="Segoe UI"/>
-          <w:sz w:val="18"/>
-          <w:szCs w:val="18"/>
-          <w:lang w:val="en-US" w:eastAsia="en-US" w:bidi="en-US"/>
-        </w:rPr>
-        <w:t>)</w:t>
+        <w:t>(NIOSH, OSHA, OSHA age correction, etc.)</w:t>
       </w:r>
     </w:p>
     <w:p>
@@ -1467,10 +1383,7 @@
         <w:t>อาชีว</w:t>
       </w:r>
       <w:r>
-        <w:t xml:space="preserve">อนามัย และผลการตรวจวัดสภาพแวดล้อมการ ทำงาน </w:t>
-      </w:r>
-      <w:r>
-        <w:t xml:space="preserve">โดยอาศัยสถิติทางการแพทย์ ระบาดวิทยา พิษวิทยา </w:t>
+        <w:t xml:space="preserve">อนามัย และผลการตรวจวัดสภาพแวดล้อมการ ทำงาน โดยอาศัยสถิติทางการแพทย์ ระบาดวิทยา พิษวิทยา </w:t>
       </w:r>
       <w:r>
         <w:rPr>
@@ -1488,10 +1401,7 @@
         <w:t xml:space="preserve"> ๆ</w:t>
       </w:r>
       <w:r>
-        <w:t xml:space="preserve"> </w:t>
-      </w:r>
-      <w:r>
-        <w:t xml:space="preserve">ที่เกี่ยวข้อง เพื่อบ่งชี้สาเหตุของความผิดปรกติทางสุขภาพ </w:t>
+        <w:t xml:space="preserve"> ที่เกี่ยวข้อง เพื่อบ่งชี้สาเหตุของความผิดปรกติทางสุขภาพ </w:t>
       </w:r>
       <w:r>
         <w:t>เพื่อนำไปสู่การป้องกัน</w:t>
@@ -1537,10 +1447,7 @@
         </w:sectPr>
       </w:pPr>
       <w:r>
-        <w:t>กำหนด</w:t>
-      </w:r>
-      <w:r>
-        <w:t>เกณฑ์การประเมินความสมบูรณ์พร้อมใน การทำงานสำหรับแต่ละลักษณะการทำงาน</w:t>
+        <w:t>กำหนดเกณฑ์การประเมินความสมบูรณ์พร้อมใน การทำงานสำหรับแต่ละลักษณะการทำงาน</w:t>
       </w:r>
     </w:p>
     <w:p>
@@ -1587,10 +1494,7 @@
         <w:jc w:val="both"/>
       </w:pPr>
       <w:r>
-        <w:t>Diagnosis (Work-rela</w:t>
-      </w:r>
-      <w:r>
-        <w:t>ted and occupational diseases)</w:t>
+        <w:t>Diagnosis (Work-related and occupational diseases)</w:t>
       </w:r>
     </w:p>
     <w:p>
@@ -1722,10 +1626,7 @@
         <w:t>อาชีว</w:t>
       </w:r>
       <w:r>
-        <w:t>อนามัย ด้วยข้อมูล วิชาการทางการแพท</w:t>
-      </w:r>
-      <w:r>
-        <w:t xml:space="preserve">ย์ที่เป็นปัจจุบันทั้งข้อมูลภายในประเทศ และข้อมูลจากต่างประเทศ เป็นไปตามหลักจริยธรรมด้าน </w:t>
+        <w:t xml:space="preserve">อนามัย ด้วยข้อมูล วิชาการทางการแพทย์ที่เป็นปัจจุบันทั้งข้อมูลภายในประเทศ และข้อมูลจากต่างประเทศ เป็นไปตามหลักจริยธรรมด้าน </w:t>
       </w:r>
       <w:r>
         <w:rPr>
@@ -1780,10 +1681,7 @@
         <w:jc w:val="thaiDistribute"/>
       </w:pPr>
       <w:r>
-        <w:t>สามารถอธิบายกลไกการเกิดพิษจากสารเคมี ในสถานที่ทำงาน โดยอาศัยหลักการทางพิษวิทยา และใ</w:t>
-      </w:r>
-      <w:r>
-        <w:t>ห้ คำแนะนำการวางระบบ</w:t>
+        <w:t>สามารถอธิบายกลไกการเกิดพิษจากสารเคมี ในสถานที่ทำงาน โดยอาศัยหลักการทางพิษวิทยา และให้ คำแนะนำการวางระบบ</w:t>
       </w:r>
       <w:r>
         <w:rPr>
@@ -1819,10 +1717,7 @@
         <w:t>น้ำ</w:t>
       </w:r>
       <w:r>
-        <w:t>เสีย ระบบไฟฟ้า การตรวจวัดสภาพแวดล้อม ในการทำงาน การจัดทำแผนที่สถ</w:t>
-      </w:r>
-      <w:r>
-        <w:t>านการณ์ทางสุขภาพและ สิ่งแวดล้อม เป็นต้น</w:t>
+        <w:t>เสีย ระบบไฟฟ้า การตรวจวัดสภาพแวดล้อม ในการทำงาน การจัดทำแผนที่สถานการณ์ทางสุขภาพและ สิ่งแวดล้อม เป็นต้น</w:t>
       </w:r>
     </w:p>
     <w:p>
@@ -1889,10 +1784,7 @@
         <w:t>อาชีว</w:t>
       </w:r>
       <w:r>
-        <w:t xml:space="preserve">เวชศาสตร์ </w:t>
-      </w:r>
-      <w:r>
-        <w:t>แพทย์เฉพาะทางสาขาอื่น</w:t>
+        <w:t>เวชศาสตร์ แพทย์เฉพาะทางสาขาอื่น</w:t>
       </w:r>
       <w:r>
         <w:rPr>
@@ -1901,10 +1793,7 @@
         <w:t xml:space="preserve"> ๆ</w:t>
       </w:r>
       <w:r>
-        <w:t xml:space="preserve"> </w:t>
-      </w:r>
-      <w:r>
-        <w:t>สถาน ประกอบการ หน่วยงานภาครัฐ และภาคเอกชน</w:t>
+        <w:t xml:space="preserve"> สถาน ประกอบการ หน่วยงานภาครัฐ และภาคเอกชน</w:t>
       </w:r>
     </w:p>
     <w:p>
@@ -1932,10 +1821,7 @@
         <w:t xml:space="preserve"> ๆ</w:t>
       </w:r>
       <w:r>
-        <w:t xml:space="preserve"> </w:t>
-      </w:r>
-      <w:r>
-        <w:t xml:space="preserve">ที่มีความเกี่ยวข้องกับสุขภาพ </w:t>
+        <w:t xml:space="preserve"> ที่มีความเกี่ยวข้องกับสุขภาพ </w:t>
       </w:r>
       <w:r>
         <w:rPr>
@@ -1993,8 +1879,6 @@
         </w:rPr>
         <w:t>ม่</w:t>
       </w:r>
-      <w:bookmarkStart w:id="8" w:name="_GoBack"/>
-      <w:bookmarkEnd w:id="8"/>
       <w:r>
         <w:rPr>
           <w:vertAlign w:val="superscript"/>
@@ -2014,10 +1898,7 @@
         <w:t xml:space="preserve">ACOEM </w:t>
       </w:r>
       <w:r>
-        <w:t xml:space="preserve">เท่าใด สมาคมฯ </w:t>
-      </w:r>
-      <w:r>
-        <w:t>จะพิจารณานำเสนอสมรรถนะนี้แก</w:t>
+        <w:t>เท่าใด สมาคมฯ จะพิจารณานำเสนอสมรรถนะนี้แก</w:t>
       </w:r>
       <w:r>
         <w:rPr>
@@ -2037,8 +1918,8 @@
         <w:shd w:val="clear" w:color="auto" w:fill="auto"/>
         <w:spacing w:after="100"/>
       </w:pPr>
-      <w:bookmarkStart w:id="9" w:name="bookmark8"/>
-      <w:bookmarkStart w:id="10" w:name="bookmark9"/>
+      <w:bookmarkStart w:id="14" w:name="bookmark8"/>
+      <w:bookmarkStart w:id="15" w:name="bookmark9"/>
       <w:r>
         <w:t>เอกสาร</w:t>
       </w:r>
@@ -2051,8 +1932,8 @@
       <w:r>
         <w:t>อิง</w:t>
       </w:r>
-      <w:bookmarkEnd w:id="9"/>
-      <w:bookmarkEnd w:id="10"/>
+      <w:bookmarkEnd w:id="14"/>
+      <w:bookmarkEnd w:id="15"/>
     </w:p>
     <w:p>
       <w:pPr>
@@ -2142,13 +2023,7 @@
         <w:t>อาชีว</w:t>
       </w:r>
       <w:r>
-        <w:t xml:space="preserve"> </w:t>
-      </w:r>
-      <w:r>
-        <w:t>เวชศาส</w:t>
-      </w:r>
-      <w:r>
-        <w:t xml:space="preserve">ตร์. วารสารราชบัณฑิตยสภา </w:t>
+        <w:t xml:space="preserve"> เวชศาสตร์. วารสารราชบัณฑิตยสภา </w:t>
       </w:r>
       <w:r>
         <w:rPr>
@@ -2184,8 +2059,13 @@
         <w:spacing w:after="0"/>
         <w:jc w:val="both"/>
       </w:pPr>
-      <w:r>
-        <w:t>Sithisarankul p. Occupational versus Environ</w:t>
+      <w:proofErr w:type="spellStart"/>
+      <w:r>
+        <w:t>Sithisarankul</w:t>
+      </w:r>
+      <w:proofErr w:type="spellEnd"/>
+      <w:r>
+        <w:t xml:space="preserve"> p. Occupational versus Environ</w:t>
       </w:r>
       <w:r>
         <w:softHyphen/>
@@ -2220,7 +2100,15 @@
         </w:sectPr>
       </w:pPr>
       <w:r>
-        <w:t xml:space="preserve">American College of Occupational and Environmental Medicine. American College Of Occupational and Environmental Medicine’s Occupational and Environmental Medicine Competencies </w:t>
+        <w:t xml:space="preserve">American College of Occupational and Environmental Medicine. American College </w:t>
+      </w:r>
+      <w:proofErr w:type="gramStart"/>
+      <w:r>
+        <w:t>Of</w:t>
+      </w:r>
+      <w:proofErr w:type="gramEnd"/>
+      <w:r>
+        <w:t xml:space="preserve"> Occupational and Environmental Medicine’s Occupational and Environmental Medicine Competencies </w:t>
       </w:r>
       <w:r>
         <w:rPr>
@@ -2233,14 +2121,35 @@
       </w:r>
       <w:hyperlink r:id="rId12" w:history="1">
         <w:r>
-          <w:t>ht</w:t>
-        </w:r>
-        <w:r>
-          <w:t>tp://www.acoem.org/</w:t>
+          <w:t>http://www.acoem.org/</w:t>
         </w:r>
       </w:hyperlink>
       <w:r>
-        <w:t xml:space="preserve"> uploadedfiles/publications/Oem_Competen- cies/Acoem%20oem%20competencies.pdf</w:t>
+        <w:t xml:space="preserve"> </w:t>
+      </w:r>
+      <w:proofErr w:type="spellStart"/>
+      <w:r>
+        <w:t>uploadedfiles</w:t>
+      </w:r>
+      <w:proofErr w:type="spellEnd"/>
+      <w:r>
+        <w:t>/publications/</w:t>
+      </w:r>
+      <w:proofErr w:type="spellStart"/>
+      <w:r>
+        <w:t>Oem_Competen</w:t>
+      </w:r>
+      <w:proofErr w:type="spellEnd"/>
+      <w:r>
+        <w:t xml:space="preserve">- </w:t>
+      </w:r>
+      <w:proofErr w:type="spellStart"/>
+      <w:r>
+        <w:t>cies</w:t>
+      </w:r>
+      <w:proofErr w:type="spellEnd"/>
+      <w:r>
+        <w:t>/Acoem%20oem%20competencies.pdf</w:t>
       </w:r>
     </w:p>
     <w:p>
@@ -2260,8 +2169,8 @@
           <w:lang w:val="en-US"/>
         </w:rPr>
       </w:pPr>
-      <w:bookmarkStart w:id="11" w:name="bookmark10"/>
-      <w:bookmarkStart w:id="12" w:name="bookmark11"/>
+      <w:bookmarkStart w:id="16" w:name="bookmark10"/>
+      <w:bookmarkStart w:id="17" w:name="bookmark11"/>
       <w:r>
         <w:rPr>
           <w:rFonts w:ascii="Segoe UI" w:eastAsia="Segoe UI" w:hAnsi="Segoe UI" w:cs="Segoe UI"/>
@@ -2270,8 +2179,8 @@
         <w:lastRenderedPageBreak/>
         <w:t>Abstract</w:t>
       </w:r>
-      <w:bookmarkEnd w:id="11"/>
-      <w:bookmarkEnd w:id="12"/>
+      <w:bookmarkEnd w:id="16"/>
+      <w:bookmarkEnd w:id="17"/>
     </w:p>
     <w:p>
       <w:pPr>
@@ -2301,8 +2210,37 @@
         <w:shd w:val="clear" w:color="auto" w:fill="E7E7E7"/>
         <w:spacing w:after="60" w:line="240" w:lineRule="auto"/>
       </w:pPr>
-      <w:r>
-        <w:t>Pornchai Sithisarankul*, Adul Bandhukul**</w:t>
+      <w:proofErr w:type="spellStart"/>
+      <w:r>
+        <w:t>Pornchai</w:t>
+      </w:r>
+      <w:proofErr w:type="spellEnd"/>
+      <w:r>
+        <w:t xml:space="preserve"> </w:t>
+      </w:r>
+      <w:proofErr w:type="spellStart"/>
+      <w:r>
+        <w:t>Sithisarankul</w:t>
+      </w:r>
+      <w:proofErr w:type="spellEnd"/>
+      <w:r>
+        <w:t xml:space="preserve">*, </w:t>
+      </w:r>
+      <w:proofErr w:type="spellStart"/>
+      <w:r>
+        <w:t>Adul</w:t>
+      </w:r>
+      <w:proofErr w:type="spellEnd"/>
+      <w:r>
+        <w:t xml:space="preserve"> </w:t>
+      </w:r>
+      <w:proofErr w:type="spellStart"/>
+      <w:r>
+        <w:t>Bandhukul</w:t>
+      </w:r>
+      <w:proofErr w:type="spellEnd"/>
+      <w:r>
+        <w:t>**</w:t>
       </w:r>
     </w:p>
     <w:p>
@@ -2318,10 +2256,7 @@
         <w:ind w:firstLine="320"/>
       </w:pPr>
       <w:r>
-        <w:t xml:space="preserve">* Department of Preventive and Social Medicine, Faculty of </w:t>
-      </w:r>
-      <w:r>
-        <w:t>Medicine, Chulalongkorn University</w:t>
+        <w:t>* Department of Preventive and Social Medicine, Faculty of Medicine, Chulalongkorn University</w:t>
       </w:r>
     </w:p>
     <w:p>
@@ -2367,10 +2302,23 @@
         <w:ind w:firstLine="260"/>
       </w:pPr>
       <w:r>
-        <w:t>** Occupational and Environmental M</w:t>
-      </w:r>
-      <w:r>
-        <w:t>edicine Center, Nopparat Ratchatanee Hospital</w:t>
+        <w:t xml:space="preserve">** Occupational and Environmental Medicine Center, </w:t>
+      </w:r>
+      <w:proofErr w:type="spellStart"/>
+      <w:r>
+        <w:t>Nopparat</w:t>
+      </w:r>
+      <w:proofErr w:type="spellEnd"/>
+      <w:r>
+        <w:t xml:space="preserve"> </w:t>
+      </w:r>
+      <w:proofErr w:type="spellStart"/>
+      <w:r>
+        <w:t>Ratchatanee</w:t>
+      </w:r>
+      <w:proofErr w:type="spellEnd"/>
+      <w:r>
+        <w:t xml:space="preserve"> Hospital</w:t>
       </w:r>
     </w:p>
     <w:p>
@@ -2404,13 +2352,7 @@
         <w:jc w:val="both"/>
       </w:pPr>
       <w:r>
-        <w:t xml:space="preserve">This article presented 10 core competencies of occupational and environmental physicians according to the American </w:t>
-      </w:r>
-      <w:r>
-        <w:t>College of Occupational and Environmental Medicine. It also proposed competencies of Thai board-certified occupational physicians considered by the Association of Occupational and Environmental Diseases of Thailand, which will be presented to the members a</w:t>
-      </w:r>
-      <w:r>
-        <w:t>nd the public in the future.</w:t>
+        <w:t>This article presented 10 core competencies of occupational and environmental physicians according to the American College of Occupational and Environmental Medicine. It also proposed competencies of Thai board-certified occupational physicians considered by the Association of Occupational and Environmental Diseases of Thailand, which will be presented to the members and the public in the future.</w:t>
       </w:r>
     </w:p>
     <w:p>
@@ -2536,10 +2478,12 @@
       <w:r>
         <w:footnoteRef/>
       </w:r>
+      <w:bookmarkStart w:id="8" w:name="OLE_LINK3"/>
       <w:r>
         <w:t>ภาควิชาเวชศาสตร์ป้องกันและสังคม คณะแพทยศาสตร์ จุฬาลงกรณ์มหาวิทยาลัย ผู้ช่วยผู้อำนวยการด้านส่งเสริมและฟินฟู โรงพยาบาลจุฬาลงกรณ์ สภากาชาดไทย และฝ่ายวิชาการ สมาคมโรคจากการประกอบอาชีพและสิ่งแวดล้อมแห่งประเทศไทย</w:t>
       </w:r>
     </w:p>
+    <w:bookmarkEnd w:id="8"/>
   </w:footnote>
   <w:footnote w:id="2">
     <w:p>
@@ -2547,14 +2491,28 @@
         <w:pStyle w:val="Footnote0"/>
         <w:shd w:val="clear" w:color="auto" w:fill="auto"/>
       </w:pPr>
+      <w:bookmarkStart w:id="9" w:name="OLE_LINK4"/>
+      <w:bookmarkStart w:id="10" w:name="OLE_LINK5"/>
+      <w:bookmarkStart w:id="11" w:name="_GoBack"/>
       <w:r>
         <w:footnoteRef/>
       </w:r>
       <w:r>
-        <w:t>ศูนย์อาขีวเวชศาสตร์และเวชศาสตร์สิ่งแวดล้อม โรงพย</w:t>
-      </w:r>
-      <w:r>
-        <w:t>าบาลนพรัตนราชธานี และนายกสมาคมโรคจากการประกอบอาชีพและสิ่งแวดล้อม แห่งประเทศไทย</w:t>
+        <w:t>ศูนย์อา</w:t>
+      </w:r>
+      <w:proofErr w:type="spellStart"/>
+      <w:r>
+        <w:t>ขีว</w:t>
+      </w:r>
+      <w:proofErr w:type="spellEnd"/>
+      <w:r>
+        <w:t xml:space="preserve">เวชศาสตร์และเวชศาสตร์สิ่งแวดล้อม โรงพยาบาลนพรัตนราชธานี </w:t>
+      </w:r>
+      <w:bookmarkEnd w:id="9"/>
+      <w:bookmarkEnd w:id="10"/>
+      <w:bookmarkEnd w:id="11"/>
+      <w:r>
+        <w:t>และนายกสมาคมโรคจากการประกอบอาชีพและสิ่งแวดล้อม แห่งประเทศไทย</w:t>
       </w:r>
     </w:p>
   </w:footnote>

</xml_diff>